<commit_message>
updated gdd with deadlines
</commit_message>
<xml_diff>
--- a/GDD.docx
+++ b/GDD.docx
@@ -61,7 +61,7 @@
         <w:pStyle w:val="Nessunaspaziatura"/>
       </w:pPr>
       <w:r>
-        <w:t>Fatto</w:t>
+        <w:t>APRILE</w:t>
       </w:r>
       <w:r>
         <w:t>:</w:t>
@@ -139,9 +139,11 @@
       <w:r>
         <w:t xml:space="preserve"> </w:t>
       </w:r>
-      <w:r>
-        <w:t>AI</w:t>
-      </w:r>
+      <w:proofErr w:type="spellStart"/>
+      <w:r>
+        <w:t>Attack</w:t>
+      </w:r>
+      <w:proofErr w:type="spellEnd"/>
     </w:p>
     <w:p>
       <w:pPr>
@@ -151,8 +153,16 @@
           <w:numId w:val="2"/>
         </w:numPr>
       </w:pPr>
-      <w:r>
-        <w:t>UI</w:t>
+      <w:proofErr w:type="spellStart"/>
+      <w:r>
+        <w:t>Enemy</w:t>
+      </w:r>
+      <w:proofErr w:type="spellEnd"/>
+      <w:r>
+        <w:t xml:space="preserve"> </w:t>
+      </w:r>
+      <w:r>
+        <w:t>AI</w:t>
       </w:r>
     </w:p>
     <w:p>
@@ -163,16 +173,8 @@
           <w:numId w:val="2"/>
         </w:numPr>
       </w:pPr>
-      <w:proofErr w:type="spellStart"/>
-      <w:r>
-        <w:t>Main</w:t>
-      </w:r>
-      <w:proofErr w:type="spellEnd"/>
-      <w:r>
-        <w:t xml:space="preserve"> </w:t>
-      </w:r>
-      <w:r>
-        <w:t>Menu</w:t>
+      <w:r>
+        <w:t>UI</w:t>
       </w:r>
     </w:p>
     <w:p>
@@ -185,11 +187,14 @@
       </w:pPr>
       <w:proofErr w:type="spellStart"/>
       <w:r>
-        <w:t>Lose</w:t>
+        <w:t>Main</w:t>
       </w:r>
       <w:proofErr w:type="spellEnd"/>
       <w:r>
-        <w:t xml:space="preserve"> Menu</w:t>
+        <w:t xml:space="preserve"> </w:t>
+      </w:r>
+      <w:r>
+        <w:t>Menu</w:t>
       </w:r>
     </w:p>
     <w:p>
@@ -200,8 +205,13 @@
           <w:numId w:val="2"/>
         </w:numPr>
       </w:pPr>
-      <w:r>
-        <w:t>Pause Menu</w:t>
+      <w:proofErr w:type="spellStart"/>
+      <w:r>
+        <w:t>Lose</w:t>
+      </w:r>
+      <w:proofErr w:type="spellEnd"/>
+      <w:r>
+        <w:t xml:space="preserve"> Menu</w:t>
       </w:r>
     </w:p>
     <w:p>
@@ -212,13 +222,8 @@
           <w:numId w:val="2"/>
         </w:numPr>
       </w:pPr>
-      <w:proofErr w:type="spellStart"/>
-      <w:r>
-        <w:t>Damage</w:t>
-      </w:r>
-      <w:proofErr w:type="spellEnd"/>
-      <w:r>
-        <w:t xml:space="preserve"> System</w:t>
+      <w:r>
+        <w:t>Pause Menu</w:t>
       </w:r>
     </w:p>
     <w:p>
@@ -229,8 +234,98 @@
           <w:numId w:val="2"/>
         </w:numPr>
       </w:pPr>
+      <w:proofErr w:type="spellStart"/>
+      <w:r>
+        <w:t>Damage</w:t>
+      </w:r>
+      <w:proofErr w:type="spellEnd"/>
+      <w:r>
+        <w:t xml:space="preserve"> System</w:t>
+      </w:r>
+    </w:p>
+    <w:p>
+      <w:pPr>
+        <w:pStyle w:val="Nessunaspaziatura"/>
+        <w:numPr>
+          <w:ilvl w:val="0"/>
+          <w:numId w:val="2"/>
+        </w:numPr>
+      </w:pPr>
+      <w:proofErr w:type="spellStart"/>
       <w:r>
         <w:t>Animations</w:t>
+      </w:r>
+      <w:proofErr w:type="spellEnd"/>
+    </w:p>
+    <w:p>
+      <w:pPr>
+        <w:pStyle w:val="Nessunaspaziatura"/>
+        <w:numPr>
+          <w:ilvl w:val="0"/>
+          <w:numId w:val="2"/>
+        </w:numPr>
+        <w:rPr>
+          <w:lang w:val="en-US"/>
+        </w:rPr>
+      </w:pPr>
+      <w:r>
+        <w:rPr>
+          <w:lang w:val="en-US"/>
+        </w:rPr>
+        <w:t>Quest 1 : reach point A and point B</w:t>
+      </w:r>
+    </w:p>
+    <w:p>
+      <w:pPr>
+        <w:pStyle w:val="Nessunaspaziatura"/>
+        <w:rPr>
+          <w:lang w:val="en-US"/>
+        </w:rPr>
+      </w:pPr>
+    </w:p>
+    <w:p>
+      <w:pPr>
+        <w:pStyle w:val="Nessunaspaziatura"/>
+      </w:pPr>
+      <w:r>
+        <w:t>MAGGIO:</w:t>
+      </w:r>
+    </w:p>
+    <w:p>
+      <w:pPr>
+        <w:pStyle w:val="Nessunaspaziatura"/>
+        <w:numPr>
+          <w:ilvl w:val="0"/>
+          <w:numId w:val="4"/>
+        </w:numPr>
+      </w:pPr>
+      <w:r>
+        <w:t xml:space="preserve">UI </w:t>
+      </w:r>
+      <w:proofErr w:type="spellStart"/>
+      <w:r>
+        <w:t>Quest</w:t>
+      </w:r>
+      <w:proofErr w:type="spellEnd"/>
+    </w:p>
+    <w:p>
+      <w:pPr>
+        <w:pStyle w:val="Nessunaspaziatura"/>
+        <w:numPr>
+          <w:ilvl w:val="0"/>
+          <w:numId w:val="4"/>
+        </w:numPr>
+      </w:pPr>
+      <w:r>
+        <w:t xml:space="preserve">More </w:t>
+      </w:r>
+      <w:proofErr w:type="spellStart"/>
+      <w:r>
+        <w:t>Quest</w:t>
+      </w:r>
+      <w:proofErr w:type="spellEnd"/>
+      <w:r>
+        <w:t>!</w:t>
       </w:r>
     </w:p>
     <w:sectPr>
@@ -246,6 +341,119 @@
 <file path=word/numbering.xml><?xml version="1.0" encoding="utf-8"?>
 <w:numbering xmlns:ve="http://schemas.openxmlformats.org/markup-compatibility/2006" xmlns:o="urn:schemas-microsoft-com:office:office" xmlns:r="http://schemas.openxmlformats.org/officeDocument/2006/relationships" xmlns:m="http://schemas.openxmlformats.org/officeDocument/2006/math" xmlns:v="urn:schemas-microsoft-com:vml" xmlns:wp="http://schemas.openxmlformats.org/drawingml/2006/wordprocessingDrawing" xmlns:w10="urn:schemas-microsoft-com:office:word" xmlns:w="http://schemas.openxmlformats.org/wordprocessingml/2006/main" xmlns:wne="http://schemas.microsoft.com/office/word/2006/wordml">
   <w:abstractNum w:abstractNumId="0">
+    <w:nsid w:val="0DC56D6F"/>
+    <w:multiLevelType w:val="hybridMultilevel"/>
+    <w:tmpl w:val="38349C3A"/>
+    <w:lvl w:ilvl="0" w:tplc="04100001">
+      <w:start w:val="1"/>
+      <w:numFmt w:val="bullet"/>
+      <w:lvlText w:val=""/>
+      <w:lvlJc w:val="left"/>
+      <w:pPr>
+        <w:ind w:left="720" w:hanging="360"/>
+      </w:pPr>
+      <w:rPr>
+        <w:rFonts w:ascii="Symbol" w:hAnsi="Symbol" w:hint="default"/>
+      </w:rPr>
+    </w:lvl>
+    <w:lvl w:ilvl="1" w:tplc="04100003" w:tentative="1">
+      <w:start w:val="1"/>
+      <w:numFmt w:val="bullet"/>
+      <w:lvlText w:val="o"/>
+      <w:lvlJc w:val="left"/>
+      <w:pPr>
+        <w:ind w:left="1440" w:hanging="360"/>
+      </w:pPr>
+      <w:rPr>
+        <w:rFonts w:ascii="Courier New" w:hAnsi="Courier New" w:cs="Courier New" w:hint="default"/>
+      </w:rPr>
+    </w:lvl>
+    <w:lvl w:ilvl="2" w:tplc="04100005" w:tentative="1">
+      <w:start w:val="1"/>
+      <w:numFmt w:val="bullet"/>
+      <w:lvlText w:val=""/>
+      <w:lvlJc w:val="left"/>
+      <w:pPr>
+        <w:ind w:left="2160" w:hanging="360"/>
+      </w:pPr>
+      <w:rPr>
+        <w:rFonts w:ascii="Wingdings" w:hAnsi="Wingdings" w:hint="default"/>
+      </w:rPr>
+    </w:lvl>
+    <w:lvl w:ilvl="3" w:tplc="04100001" w:tentative="1">
+      <w:start w:val="1"/>
+      <w:numFmt w:val="bullet"/>
+      <w:lvlText w:val=""/>
+      <w:lvlJc w:val="left"/>
+      <w:pPr>
+        <w:ind w:left="2880" w:hanging="360"/>
+      </w:pPr>
+      <w:rPr>
+        <w:rFonts w:ascii="Symbol" w:hAnsi="Symbol" w:hint="default"/>
+      </w:rPr>
+    </w:lvl>
+    <w:lvl w:ilvl="4" w:tplc="04100003" w:tentative="1">
+      <w:start w:val="1"/>
+      <w:numFmt w:val="bullet"/>
+      <w:lvlText w:val="o"/>
+      <w:lvlJc w:val="left"/>
+      <w:pPr>
+        <w:ind w:left="3600" w:hanging="360"/>
+      </w:pPr>
+      <w:rPr>
+        <w:rFonts w:ascii="Courier New" w:hAnsi="Courier New" w:cs="Courier New" w:hint="default"/>
+      </w:rPr>
+    </w:lvl>
+    <w:lvl w:ilvl="5" w:tplc="04100005" w:tentative="1">
+      <w:start w:val="1"/>
+      <w:numFmt w:val="bullet"/>
+      <w:lvlText w:val=""/>
+      <w:lvlJc w:val="left"/>
+      <w:pPr>
+        <w:ind w:left="4320" w:hanging="360"/>
+      </w:pPr>
+      <w:rPr>
+        <w:rFonts w:ascii="Wingdings" w:hAnsi="Wingdings" w:hint="default"/>
+      </w:rPr>
+    </w:lvl>
+    <w:lvl w:ilvl="6" w:tplc="04100001" w:tentative="1">
+      <w:start w:val="1"/>
+      <w:numFmt w:val="bullet"/>
+      <w:lvlText w:val=""/>
+      <w:lvlJc w:val="left"/>
+      <w:pPr>
+        <w:ind w:left="5040" w:hanging="360"/>
+      </w:pPr>
+      <w:rPr>
+        <w:rFonts w:ascii="Symbol" w:hAnsi="Symbol" w:hint="default"/>
+      </w:rPr>
+    </w:lvl>
+    <w:lvl w:ilvl="7" w:tplc="04100003" w:tentative="1">
+      <w:start w:val="1"/>
+      <w:numFmt w:val="bullet"/>
+      <w:lvlText w:val="o"/>
+      <w:lvlJc w:val="left"/>
+      <w:pPr>
+        <w:ind w:left="5760" w:hanging="360"/>
+      </w:pPr>
+      <w:rPr>
+        <w:rFonts w:ascii="Courier New" w:hAnsi="Courier New" w:cs="Courier New" w:hint="default"/>
+      </w:rPr>
+    </w:lvl>
+    <w:lvl w:ilvl="8" w:tplc="04100005" w:tentative="1">
+      <w:start w:val="1"/>
+      <w:numFmt w:val="bullet"/>
+      <w:lvlText w:val=""/>
+      <w:lvlJc w:val="left"/>
+      <w:pPr>
+        <w:ind w:left="6480" w:hanging="360"/>
+      </w:pPr>
+      <w:rPr>
+        <w:rFonts w:ascii="Wingdings" w:hAnsi="Wingdings" w:hint="default"/>
+      </w:rPr>
+    </w:lvl>
+  </w:abstractNum>
+  <w:abstractNum w:abstractNumId="1">
     <w:nsid w:val="1B4270A5"/>
     <w:multiLevelType w:val="hybridMultilevel"/>
     <w:tmpl w:val="8ADEE266"/>
@@ -358,7 +566,7 @@
       </w:rPr>
     </w:lvl>
   </w:abstractNum>
-  <w:abstractNum w:abstractNumId="1">
+  <w:abstractNum w:abstractNumId="2">
     <w:nsid w:val="26D57F6F"/>
     <w:multiLevelType w:val="hybridMultilevel"/>
     <w:tmpl w:val="479463BA"/>
@@ -470,7 +678,7 @@
       </w:rPr>
     </w:lvl>
   </w:abstractNum>
-  <w:abstractNum w:abstractNumId="2">
+  <w:abstractNum w:abstractNumId="3">
     <w:nsid w:val="4C4F2781"/>
     <w:multiLevelType w:val="hybridMultilevel"/>
     <w:tmpl w:val="DCCC0C0E"/>
@@ -584,12 +792,15 @@
     </w:lvl>
   </w:abstractNum>
   <w:num w:numId="1">
+    <w:abstractNumId w:val="2"/>
+  </w:num>
+  <w:num w:numId="2">
+    <w:abstractNumId w:val="3"/>
+  </w:num>
+  <w:num w:numId="3">
     <w:abstractNumId w:val="1"/>
   </w:num>
-  <w:num w:numId="2">
-    <w:abstractNumId w:val="2"/>
-  </w:num>
-  <w:num w:numId="3">
+  <w:num w:numId="4">
     <w:abstractNumId w:val="0"/>
   </w:num>
 </w:numbering>

</xml_diff>

<commit_message>
updated gdd with last fix
</commit_message>
<xml_diff>
--- a/GDD.docx
+++ b/GDD.docx
@@ -176,24 +176,6 @@
         </w:rPr>
         <w:t>AI</w:t>
       </w:r>
-      <w:r>
-        <w:rPr>
-          <w:lang w:val="en-US"/>
-        </w:rPr>
-        <w:t xml:space="preserve"> </w:t>
-      </w:r>
-      <w:r>
-        <w:rPr>
-          <w:lang w:val="en-US"/>
-        </w:rPr>
-        <w:t xml:space="preserve">- </w:t>
-      </w:r>
-      <w:r>
-        <w:rPr>
-          <w:lang w:val="en-US"/>
-        </w:rPr>
-        <w:t>React to shoot</w:t>
-      </w:r>
     </w:p>
     <w:p>
       <w:pPr>
@@ -382,8 +364,13 @@
       </w:r>
       <w:proofErr w:type="spellEnd"/>
       <w:r>
-        <w:t xml:space="preserve"> X enemies</w:t>
-      </w:r>
+        <w:t xml:space="preserve"> X </w:t>
+      </w:r>
+      <w:proofErr w:type="spellStart"/>
+      <w:r>
+        <w:t>enemies</w:t>
+      </w:r>
+      <w:proofErr w:type="spellEnd"/>
     </w:p>
     <w:sectPr>
       <w:pgSz w:w="11906" w:h="16838"/>

</xml_diff>